<commit_message>
major update of FMECAengine2
</commit_message>
<xml_diff>
--- a/senspantankar_geometrytable.docx
+++ b/senspantankar_geometrytable.docx
@@ -162,7 +162,6 @@
             <w:r>
               <w:rPr>
                 <w:noProof/>
-                <w:lang w:val="en-US" w:eastAsia="en-US"/>
               </w:rPr>
               <w:drawing>
                 <wp:inline distT="0" distB="0" distL="0" distR="0" wp14:anchorId="6F15259C" wp14:editId="1950CF8E">
@@ -232,7 +231,6 @@
             <w:r>
               <w:rPr>
                 <w:noProof/>
-                <w:lang w:val="en-US" w:eastAsia="en-US"/>
               </w:rPr>
               <w:drawing>
                 <wp:inline distT="0" distB="0" distL="0" distR="0" wp14:anchorId="4C37340E" wp14:editId="7CD4E323">
@@ -311,7 +309,6 @@
             <w:r>
               <w:rPr>
                 <w:noProof/>
-                <w:lang w:val="en-US" w:eastAsia="en-US"/>
               </w:rPr>
               <w:drawing>
                 <wp:inline distT="0" distB="0" distL="0" distR="0" wp14:anchorId="0E1A9EB1" wp14:editId="2E46B236">
@@ -422,10 +419,10 @@
                   <v:path o:extrusionok="f" gradientshapeok="t" o:connecttype="rect"/>
                   <o:lock v:ext="edit" aspectratio="t"/>
                 </v:shapetype>
-                <v:shape id="_x0000_i1025" type="#_x0000_t75" style="width:113.45pt;height:19pt" o:ole="">
+                <v:shape id="_x0000_i1025" type="#_x0000_t75" style="width:113.45pt;height:18.9pt" o:ole="">
                   <v:imagedata r:id="rId7" o:title=""/>
                 </v:shape>
-                <o:OLEObject Type="Embed" ProgID="Equation.DSMT4" ShapeID="_x0000_i1025" DrawAspect="Content" ObjectID="_1488556481" r:id="rId8"/>
+                <o:OLEObject Type="Embed" ProgID="Equation.DSMT4" ShapeID="_x0000_i1025" DrawAspect="Content" ObjectID="_1544979433" r:id="rId8"/>
               </w:object>
             </w:r>
           </w:p>
@@ -450,10 +447,10 @@
             </w:pPr>
             <w:r>
               <w:object w:dxaOrig="2140" w:dyaOrig="720">
-                <v:shape id="_x0000_i1026" type="#_x0000_t75" style="width:108pt;height:36pt" o:ole="">
+                <v:shape id="_x0000_i1026" type="#_x0000_t75" style="width:107.8pt;height:36.2pt" o:ole="">
                   <v:imagedata r:id="rId9" o:title=""/>
                 </v:shape>
-                <o:OLEObject Type="Embed" ProgID="Equation.DSMT4" ShapeID="_x0000_i1026" DrawAspect="Content" ObjectID="_1488556482" r:id="rId10"/>
+                <o:OLEObject Type="Embed" ProgID="Equation.DSMT4" ShapeID="_x0000_i1026" DrawAspect="Content" ObjectID="_1544979434" r:id="rId10"/>
               </w:object>
             </w:r>
           </w:p>
@@ -477,10 +474,10 @@
             </w:pPr>
             <w:r>
               <w:object w:dxaOrig="2140" w:dyaOrig="720">
-                <v:shape id="_x0000_i1027" type="#_x0000_t75" style="width:108pt;height:36pt" o:ole="">
+                <v:shape id="_x0000_i1027" type="#_x0000_t75" style="width:107.8pt;height:36.2pt" o:ole="">
                   <v:imagedata r:id="rId11" o:title=""/>
                 </v:shape>
-                <o:OLEObject Type="Embed" ProgID="Equation.DSMT4" ShapeID="_x0000_i1027" DrawAspect="Content" ObjectID="_1488556483" r:id="rId12"/>
+                <o:OLEObject Type="Embed" ProgID="Equation.DSMT4" ShapeID="_x0000_i1027" DrawAspect="Content" ObjectID="_1544979435" r:id="rId12"/>
               </w:object>
             </w:r>
           </w:p>
@@ -531,7 +528,7 @@
                 <v:shape id="_x0000_i1028" type="#_x0000_t75" style="width:43.45pt;height:28.55pt" o:ole="">
                   <v:imagedata r:id="rId13" o:title=""/>
                 </v:shape>
-                <o:OLEObject Type="Embed" ProgID="Equation.DSMT4" ShapeID="_x0000_i1028" DrawAspect="Content" ObjectID="_1488556484" r:id="rId14"/>
+                <o:OLEObject Type="Embed" ProgID="Equation.DSMT4" ShapeID="_x0000_i1028" DrawAspect="Content" ObjectID="_1544979436" r:id="rId14"/>
               </w:object>
             </w:r>
           </w:p>
@@ -552,10 +549,10 @@
             </w:pPr>
             <w:r>
               <w:object w:dxaOrig="1700" w:dyaOrig="680">
-                <v:shape id="_x0000_i1029" type="#_x0000_t75" style="width:86.25pt;height:36pt" o:ole="">
+                <v:shape id="_x0000_i1029" type="#_x0000_t75" style="width:86.1pt;height:36.2pt" o:ole="">
                   <v:imagedata r:id="rId15" o:title=""/>
                 </v:shape>
-                <o:OLEObject Type="Embed" ProgID="Equation.DSMT4" ShapeID="_x0000_i1029" DrawAspect="Content" ObjectID="_1488556485" r:id="rId16"/>
+                <o:OLEObject Type="Embed" ProgID="Equation.DSMT4" ShapeID="_x0000_i1029" DrawAspect="Content" ObjectID="_1544979437" r:id="rId16"/>
               </w:object>
             </w:r>
           </w:p>
@@ -575,10 +572,10 @@
             </w:pPr>
             <w:r>
               <w:object w:dxaOrig="1900" w:dyaOrig="680">
-                <v:shape id="_x0000_i1030" type="#_x0000_t75" style="width:93.75pt;height:36pt" o:ole="">
+                <v:shape id="_x0000_i1030" type="#_x0000_t75" style="width:93.7pt;height:36.2pt" o:ole="">
                   <v:imagedata r:id="rId17" o:title=""/>
                 </v:shape>
-                <o:OLEObject Type="Embed" ProgID="Equation.DSMT4" ShapeID="_x0000_i1030" DrawAspect="Content" ObjectID="_1488556486" r:id="rId18"/>
+                <o:OLEObject Type="Embed" ProgID="Equation.DSMT4" ShapeID="_x0000_i1030" DrawAspect="Content" ObjectID="_1544979438" r:id="rId18"/>
               </w:object>
             </w:r>
           </w:p>
@@ -612,6 +609,7 @@
             </w:pPr>
           </w:p>
         </w:tc>
+        <w:bookmarkStart w:id="0" w:name="_GoBack"/>
         <w:tc>
           <w:tcPr>
             <w:tcW w:w="2438" w:type="dxa"/>
@@ -627,13 +625,17 @@
               <w:ind w:left="-70" w:right="-68"/>
             </w:pPr>
             <w:r>
-              <w:object w:dxaOrig="1920" w:dyaOrig="1040">
-                <v:shape id="_x0000_i1031" type="#_x0000_t75" style="width:93.75pt;height:50.25pt" o:ole="">
+              <w:rPr>
+                <w:position w:val="-46"/>
+              </w:rPr>
+              <w:object w:dxaOrig="2060" w:dyaOrig="1040">
+                <v:shape id="_x0000_i1063" type="#_x0000_t75" style="width:100.55pt;height:50.3pt" o:ole="">
                   <v:imagedata r:id="rId19" o:title=""/>
                 </v:shape>
-                <o:OLEObject Type="Embed" ProgID="Equation.DSMT4" ShapeID="_x0000_i1031" DrawAspect="Content" ObjectID="_1488556487" r:id="rId20"/>
-              </w:object>
-            </w:r>
+                <o:OLEObject Type="Embed" ProgID="Equation.DSMT4" ShapeID="_x0000_i1063" DrawAspect="Content" ObjectID="_1544979439" r:id="rId20"/>
+              </w:object>
+            </w:r>
+            <w:bookmarkEnd w:id="0"/>
           </w:p>
         </w:tc>
         <w:tc>
@@ -652,10 +654,10 @@
             </w:pPr>
             <w:r>
               <w:object w:dxaOrig="2020" w:dyaOrig="1040">
-                <v:shape id="_x0000_i1032" type="#_x0000_t75" style="width:100.55pt;height:50.25pt" o:ole="">
+                <v:shape id="_x0000_i1031" type="#_x0000_t75" style="width:100.55pt;height:50.3pt" o:ole="">
                   <v:imagedata r:id="rId21" o:title=""/>
                 </v:shape>
-                <o:OLEObject Type="Embed" ProgID="Equation.DSMT4" ShapeID="_x0000_i1032" DrawAspect="Content" ObjectID="_1488556488" r:id="rId22"/>
+                <o:OLEObject Type="Embed" ProgID="Equation.DSMT4" ShapeID="_x0000_i1031" DrawAspect="Content" ObjectID="_1544979440" r:id="rId22"/>
               </w:object>
             </w:r>
           </w:p>
@@ -675,10 +677,10 @@
             </w:pPr>
             <w:r>
               <w:object w:dxaOrig="1939" w:dyaOrig="1320">
-                <v:shape id="_x0000_i1033" type="#_x0000_t75" style="width:100.55pt;height:64.55pt" o:ole="">
+                <v:shape id="_x0000_i1032" type="#_x0000_t75" style="width:100.55pt;height:64.35pt" o:ole="">
                   <v:imagedata r:id="rId23" o:title=""/>
                 </v:shape>
-                <o:OLEObject Type="Embed" ProgID="Equation.DSMT4" ShapeID="_x0000_i1033" DrawAspect="Content" ObjectID="_1488556489" r:id="rId24"/>
+                <o:OLEObject Type="Embed" ProgID="Equation.DSMT4" ShapeID="_x0000_i1032" DrawAspect="Content" ObjectID="_1544979441" r:id="rId24"/>
               </w:object>
             </w:r>
           </w:p>
@@ -726,10 +728,10 @@
                 <w:position w:val="-34"/>
               </w:rPr>
               <w:object w:dxaOrig="2180" w:dyaOrig="800">
-                <v:shape id="_x0000_i1034" type="#_x0000_t75" style="width:108pt;height:43.45pt" o:ole="">
+                <v:shape id="_x0000_i1033" type="#_x0000_t75" style="width:108.2pt;height:43.45pt" o:ole="">
                   <v:imagedata r:id="rId25" o:title=""/>
                 </v:shape>
-                <o:OLEObject Type="Embed" ProgID="Equation.DSMT4" ShapeID="_x0000_i1034" DrawAspect="Content" ObjectID="_1488556490" r:id="rId26"/>
+                <o:OLEObject Type="Embed" ProgID="Equation.DSMT4" ShapeID="_x0000_i1033" DrawAspect="Content" ObjectID="_1544979442" r:id="rId26"/>
               </w:object>
             </w:r>
           </w:p>
@@ -753,10 +755,10 @@
                 <w:position w:val="-48"/>
               </w:rPr>
               <w:object w:dxaOrig="2640" w:dyaOrig="1080">
-                <v:shape id="_x0000_i1035" type="#_x0000_t75" style="width:136.55pt;height:57.75pt" o:ole="">
+                <v:shape id="_x0000_i1034" type="#_x0000_t75" style="width:136.35pt;height:57.9pt" o:ole="">
                   <v:imagedata r:id="rId27" o:title=""/>
                 </v:shape>
-                <o:OLEObject Type="Embed" ProgID="Equation.DSMT4" ShapeID="_x0000_i1035" DrawAspect="Content" ObjectID="_1488556491" r:id="rId28"/>
+                <o:OLEObject Type="Embed" ProgID="Equation.DSMT4" ShapeID="_x0000_i1034" DrawAspect="Content" ObjectID="_1544979443" r:id="rId28"/>
               </w:object>
             </w:r>
           </w:p>
@@ -773,10 +775,10 @@
                 <w:position w:val="-12"/>
               </w:rPr>
               <w:object w:dxaOrig="1600" w:dyaOrig="360">
-                <v:shape id="_x0000_i1036" type="#_x0000_t75" style="width:80.85pt;height:19pt" o:ole="">
+                <v:shape id="_x0000_i1035" type="#_x0000_t75" style="width:80.85pt;height:18.9pt" o:ole="">
                   <v:imagedata r:id="rId29" o:title=""/>
                 </v:shape>
-                <o:OLEObject Type="Embed" ProgID="Equation.DSMT4" ShapeID="_x0000_i1036" DrawAspect="Content" ObjectID="_1488556492" r:id="rId30"/>
+                <o:OLEObject Type="Embed" ProgID="Equation.DSMT4" ShapeID="_x0000_i1035" DrawAspect="Content" ObjectID="_1544979444" r:id="rId30"/>
               </w:object>
             </w:r>
             <w:r>
@@ -799,10 +801,10 @@
             </w:pPr>
             <w:r>
               <w:object w:dxaOrig="3680" w:dyaOrig="760">
-                <v:shape id="_x0000_i1037" type="#_x0000_t75" style="width:187.45pt;height:36pt" o:ole="">
+                <v:shape id="_x0000_i1036" type="#_x0000_t75" style="width:187.45pt;height:35.8pt" o:ole="">
                   <v:imagedata r:id="rId31" o:title=""/>
                 </v:shape>
-                <o:OLEObject Type="Embed" ProgID="Equation.DSMT4" ShapeID="_x0000_i1037" DrawAspect="Content" ObjectID="_1488556493" r:id="rId32"/>
+                <o:OLEObject Type="Embed" ProgID="Equation.DSMT4" ShapeID="_x0000_i1036" DrawAspect="Content" ObjectID="_1544979445" r:id="rId32"/>
               </w:object>
             </w:r>
           </w:p>
@@ -822,10 +824,10 @@
                 <w:position w:val="-12"/>
               </w:rPr>
               <w:object w:dxaOrig="1620" w:dyaOrig="360">
-                <v:shape id="_x0000_i1038" type="#_x0000_t75" style="width:81.5pt;height:19pt" o:ole="">
+                <v:shape id="_x0000_i1037" type="#_x0000_t75" style="width:81.65pt;height:18.9pt" o:ole="">
                   <v:imagedata r:id="rId33" o:title=""/>
                 </v:shape>
-                <o:OLEObject Type="Embed" ProgID="Equation.DSMT4" ShapeID="_x0000_i1038" DrawAspect="Content" ObjectID="_1488556494" r:id="rId34"/>
+                <o:OLEObject Type="Embed" ProgID="Equation.DSMT4" ShapeID="_x0000_i1037" DrawAspect="Content" ObjectID="_1544979446" r:id="rId34"/>
               </w:object>
             </w:r>
           </w:p>
@@ -882,10 +884,10 @@
                 <w:lang w:val="en-US"/>
               </w:rPr>
               <w:object w:dxaOrig="720" w:dyaOrig="360">
-                <v:shape id="_x0000_i1039" type="#_x0000_t75" style="width:36pt;height:21.75pt" o:ole="">
+                <v:shape id="_x0000_i1038" type="#_x0000_t75" style="width:36.2pt;height:21.7pt" o:ole="">
                   <v:imagedata r:id="rId35" o:title=""/>
                 </v:shape>
-                <o:OLEObject Type="Embed" ProgID="Equation.DSMT4" ShapeID="_x0000_i1039" DrawAspect="Content" ObjectID="_1488556495" r:id="rId36"/>
+                <o:OLEObject Type="Embed" ProgID="Equation.DSMT4" ShapeID="_x0000_i1038" DrawAspect="Content" ObjectID="_1544979447" r:id="rId36"/>
               </w:object>
             </w:r>
             <w:r>
@@ -905,10 +907,10 @@
                 <w:position w:val="-12"/>
               </w:rPr>
               <w:object w:dxaOrig="2320" w:dyaOrig="360">
-                <v:shape id="_x0000_i1040" type="#_x0000_t75" style="width:116.85pt;height:19pt" o:ole="">
+                <v:shape id="_x0000_i1039" type="#_x0000_t75" style="width:116.65pt;height:18.9pt" o:ole="">
                   <v:imagedata r:id="rId37" o:title=""/>
                 </v:shape>
-                <o:OLEObject Type="Embed" ProgID="Equation.DSMT4" ShapeID="_x0000_i1040" DrawAspect="Content" ObjectID="_1488556496" r:id="rId38"/>
+                <o:OLEObject Type="Embed" ProgID="Equation.DSMT4" ShapeID="_x0000_i1039" DrawAspect="Content" ObjectID="_1544979448" r:id="rId38"/>
               </w:object>
             </w:r>
           </w:p>
@@ -925,10 +927,10 @@
             </w:pPr>
             <w:r>
               <w:object w:dxaOrig="2340" w:dyaOrig="720">
-                <v:shape id="_x0000_i1041" type="#_x0000_t75" style="width:115.45pt;height:36pt" o:ole="">
+                <v:shape id="_x0000_i1040" type="#_x0000_t75" style="width:115.45pt;height:36.2pt" o:ole="">
                   <v:imagedata r:id="rId39" o:title=""/>
                 </v:shape>
-                <o:OLEObject Type="Embed" ProgID="Equation.DSMT4" ShapeID="_x0000_i1041" DrawAspect="Content" ObjectID="_1488556497" r:id="rId40"/>
+                <o:OLEObject Type="Embed" ProgID="Equation.DSMT4" ShapeID="_x0000_i1040" DrawAspect="Content" ObjectID="_1544979449" r:id="rId40"/>
               </w:object>
             </w:r>
           </w:p>
@@ -945,10 +947,10 @@
             </w:pPr>
             <w:r>
               <w:object w:dxaOrig="2439" w:dyaOrig="720">
-                <v:shape id="_x0000_i1042" type="#_x0000_t75" style="width:122.25pt;height:36pt" o:ole="">
+                <v:shape id="_x0000_i1041" type="#_x0000_t75" style="width:122.3pt;height:36.2pt" o:ole="">
                   <v:imagedata r:id="rId41" o:title=""/>
                 </v:shape>
-                <o:OLEObject Type="Embed" ProgID="Equation.DSMT4" ShapeID="_x0000_i1042" DrawAspect="Content" ObjectID="_1488556498" r:id="rId42"/>
+                <o:OLEObject Type="Embed" ProgID="Equation.DSMT4" ShapeID="_x0000_i1041" DrawAspect="Content" ObjectID="_1544979450" r:id="rId42"/>
               </w:object>
             </w:r>
           </w:p>
@@ -994,10 +996,10 @@
                 <w:lang w:val="en-US"/>
               </w:rPr>
               <w:object w:dxaOrig="720" w:dyaOrig="360">
-                <v:shape id="_x0000_i1043" type="#_x0000_t75" style="width:36pt;height:21.75pt" o:ole="">
+                <v:shape id="_x0000_i1042" type="#_x0000_t75" style="width:36.2pt;height:21.7pt" o:ole="">
                   <v:imagedata r:id="rId35" o:title=""/>
                 </v:shape>
-                <o:OLEObject Type="Embed" ProgID="Equation.DSMT4" ShapeID="_x0000_i1043" DrawAspect="Content" ObjectID="_1488556499" r:id="rId43"/>
+                <o:OLEObject Type="Embed" ProgID="Equation.DSMT4" ShapeID="_x0000_i1042" DrawAspect="Content" ObjectID="_1544979451" r:id="rId43"/>
               </w:object>
             </w:r>
             <w:r>
@@ -1017,10 +1019,10 @@
                 <w:position w:val="-12"/>
               </w:rPr>
               <w:object w:dxaOrig="2220" w:dyaOrig="360">
-                <v:shape id="_x0000_i1044" type="#_x0000_t75" style="width:112.75pt;height:19pt" o:ole="">
+                <v:shape id="_x0000_i1043" type="#_x0000_t75" style="width:112.65pt;height:18.9pt" o:ole="">
                   <v:imagedata r:id="rId44" o:title=""/>
                 </v:shape>
-                <o:OLEObject Type="Embed" ProgID="Equation.DSMT4" ShapeID="_x0000_i1044" DrawAspect="Content" ObjectID="_1488556500" r:id="rId45"/>
+                <o:OLEObject Type="Embed" ProgID="Equation.DSMT4" ShapeID="_x0000_i1043" DrawAspect="Content" ObjectID="_1544979452" r:id="rId45"/>
               </w:object>
             </w:r>
           </w:p>
@@ -1037,10 +1039,10 @@
             </w:pPr>
             <w:r>
               <w:object w:dxaOrig="2700" w:dyaOrig="680">
-                <v:shape id="_x0000_i1045" type="#_x0000_t75" style="width:136.55pt;height:36pt" o:ole="">
+                <v:shape id="_x0000_i1044" type="#_x0000_t75" style="width:136.35pt;height:36.2pt" o:ole="">
                   <v:imagedata r:id="rId46" o:title=""/>
                 </v:shape>
-                <o:OLEObject Type="Embed" ProgID="Equation.DSMT4" ShapeID="_x0000_i1045" DrawAspect="Content" ObjectID="_1488556501" r:id="rId47"/>
+                <o:OLEObject Type="Embed" ProgID="Equation.DSMT4" ShapeID="_x0000_i1044" DrawAspect="Content" ObjectID="_1544979453" r:id="rId47"/>
               </w:object>
             </w:r>
           </w:p>
@@ -1060,10 +1062,10 @@
                 <w:position w:val="-12"/>
               </w:rPr>
               <w:object w:dxaOrig="1500" w:dyaOrig="360">
-                <v:shape id="_x0000_i1046" type="#_x0000_t75" style="width:79.45pt;height:14.25pt" o:ole="">
+                <v:shape id="_x0000_i1045" type="#_x0000_t75" style="width:79.25pt;height:14.1pt" o:ole="">
                   <v:imagedata r:id="rId48" o:title=""/>
                 </v:shape>
-                <o:OLEObject Type="Embed" ProgID="Equation.DSMT4" ShapeID="_x0000_i1046" DrawAspect="Content" ObjectID="_1488556502" r:id="rId49"/>
+                <o:OLEObject Type="Embed" ProgID="Equation.DSMT4" ShapeID="_x0000_i1045" DrawAspect="Content" ObjectID="_1544979454" r:id="rId49"/>
               </w:object>
             </w:r>
           </w:p>
@@ -1074,10 +1076,10 @@
             </w:pPr>
             <w:r>
               <w:object w:dxaOrig="2700" w:dyaOrig="680">
-                <v:shape id="_x0000_i1047" type="#_x0000_t75" style="width:136.55pt;height:36pt" o:ole="">
+                <v:shape id="_x0000_i1046" type="#_x0000_t75" style="width:136.35pt;height:36.2pt" o:ole="">
                   <v:imagedata r:id="rId46" o:title=""/>
                 </v:shape>
-                <o:OLEObject Type="Embed" ProgID="Equation.DSMT4" ShapeID="_x0000_i1047" DrawAspect="Content" ObjectID="_1488556503" r:id="rId50"/>
+                <o:OLEObject Type="Embed" ProgID="Equation.DSMT4" ShapeID="_x0000_i1046" DrawAspect="Content" ObjectID="_1544979455" r:id="rId50"/>
               </w:object>
             </w:r>
           </w:p>
@@ -1097,10 +1099,10 @@
                 <w:position w:val="-12"/>
               </w:rPr>
               <w:object w:dxaOrig="1500" w:dyaOrig="360">
-                <v:shape id="_x0000_i1048" type="#_x0000_t75" style="width:79.45pt;height:14.25pt" o:ole="">
+                <v:shape id="_x0000_i1047" type="#_x0000_t75" style="width:79.25pt;height:14.1pt" o:ole="">
                   <v:imagedata r:id="rId51" o:title=""/>
                 </v:shape>
-                <o:OLEObject Type="Embed" ProgID="Equation.DSMT4" ShapeID="_x0000_i1048" DrawAspect="Content" ObjectID="_1488556504" r:id="rId52"/>
+                <o:OLEObject Type="Embed" ProgID="Equation.DSMT4" ShapeID="_x0000_i1047" DrawAspect="Content" ObjectID="_1544979456" r:id="rId52"/>
               </w:object>
             </w:r>
           </w:p>
@@ -1139,10 +1141,10 @@
                 <w:lang w:val="en-US"/>
               </w:rPr>
               <w:object w:dxaOrig="720" w:dyaOrig="360">
-                <v:shape id="_x0000_i1049" type="#_x0000_t75" style="width:36pt;height:21.75pt" o:ole="">
+                <v:shape id="_x0000_i1048" type="#_x0000_t75" style="width:36.2pt;height:21.7pt" o:ole="">
                   <v:imagedata r:id="rId35" o:title=""/>
                 </v:shape>
-                <o:OLEObject Type="Embed" ProgID="Equation.DSMT4" ShapeID="_x0000_i1049" DrawAspect="Content" ObjectID="_1488556505" r:id="rId53"/>
+                <o:OLEObject Type="Embed" ProgID="Equation.DSMT4" ShapeID="_x0000_i1048" DrawAspect="Content" ObjectID="_1544979457" r:id="rId53"/>
               </w:object>
             </w:r>
             <w:r>
@@ -1162,10 +1164,10 @@
                 <w:position w:val="-12"/>
               </w:rPr>
               <w:object w:dxaOrig="2220" w:dyaOrig="360">
-                <v:shape id="_x0000_i1050" type="#_x0000_t75" style="width:110.7pt;height:19pt" o:ole="">
+                <v:shape id="_x0000_i1049" type="#_x0000_t75" style="width:110.6pt;height:18.9pt" o:ole="">
                   <v:imagedata r:id="rId54" o:title=""/>
                 </v:shape>
-                <o:OLEObject Type="Embed" ProgID="Equation.DSMT4" ShapeID="_x0000_i1050" DrawAspect="Content" ObjectID="_1488556506" r:id="rId55"/>
+                <o:OLEObject Type="Embed" ProgID="Equation.DSMT4" ShapeID="_x0000_i1049" DrawAspect="Content" ObjectID="_1544979458" r:id="rId55"/>
               </w:object>
             </w:r>
           </w:p>
@@ -1182,10 +1184,10 @@
             </w:pPr>
             <w:r>
               <w:object w:dxaOrig="3379" w:dyaOrig="780">
-                <v:shape id="_x0000_i1051" type="#_x0000_t75" style="width:165.75pt;height:36pt" o:ole="">
+                <v:shape id="_x0000_i1050" type="#_x0000_t75" style="width:165.7pt;height:35.8pt" o:ole="">
                   <v:imagedata r:id="rId56" o:title=""/>
                 </v:shape>
-                <o:OLEObject Type="Embed" ProgID="Equation.DSMT4" ShapeID="_x0000_i1051" DrawAspect="Content" ObjectID="_1488556507" r:id="rId57"/>
+                <o:OLEObject Type="Embed" ProgID="Equation.DSMT4" ShapeID="_x0000_i1050" DrawAspect="Content" ObjectID="_1544979459" r:id="rId57"/>
               </w:object>
             </w:r>
           </w:p>
@@ -1205,10 +1207,10 @@
                 <w:position w:val="-12"/>
               </w:rPr>
               <w:object w:dxaOrig="1540" w:dyaOrig="360">
-                <v:shape id="_x0000_i1052" type="#_x0000_t75" style="width:79.45pt;height:14.25pt" o:ole="">
+                <v:shape id="_x0000_i1051" type="#_x0000_t75" style="width:79.65pt;height:14.1pt" o:ole="">
                   <v:imagedata r:id="rId58" o:title=""/>
                 </v:shape>
-                <o:OLEObject Type="Embed" ProgID="Equation.DSMT4" ShapeID="_x0000_i1052" DrawAspect="Content" ObjectID="_1488556508" r:id="rId59"/>
+                <o:OLEObject Type="Embed" ProgID="Equation.DSMT4" ShapeID="_x0000_i1051" DrawAspect="Content" ObjectID="_1544979460" r:id="rId59"/>
               </w:object>
             </w:r>
           </w:p>
@@ -1219,10 +1221,10 @@
             </w:pPr>
             <w:r>
               <w:object w:dxaOrig="3440" w:dyaOrig="780">
-                <v:shape id="_x0000_i1053" type="#_x0000_t75" style="width:172.55pt;height:36pt" o:ole="">
+                <v:shape id="_x0000_i1052" type="#_x0000_t75" style="width:172.55pt;height:35.8pt" o:ole="">
                   <v:imagedata r:id="rId60" o:title=""/>
                 </v:shape>
-                <o:OLEObject Type="Embed" ProgID="Equation.DSMT4" ShapeID="_x0000_i1053" DrawAspect="Content" ObjectID="_1488556509" r:id="rId61"/>
+                <o:OLEObject Type="Embed" ProgID="Equation.DSMT4" ShapeID="_x0000_i1052" DrawAspect="Content" ObjectID="_1544979461" r:id="rId61"/>
               </w:object>
             </w:r>
           </w:p>
@@ -1242,10 +1244,10 @@
                 <w:position w:val="-12"/>
               </w:rPr>
               <w:object w:dxaOrig="1540" w:dyaOrig="360">
-                <v:shape id="_x0000_i1054" type="#_x0000_t75" style="width:79.45pt;height:14.25pt" o:ole="">
+                <v:shape id="_x0000_i1053" type="#_x0000_t75" style="width:79.65pt;height:14.1pt" o:ole="">
                   <v:imagedata r:id="rId62" o:title=""/>
                 </v:shape>
-                <o:OLEObject Type="Embed" ProgID="Equation.DSMT4" ShapeID="_x0000_i1054" DrawAspect="Content" ObjectID="_1488556510" r:id="rId63"/>
+                <o:OLEObject Type="Embed" ProgID="Equation.DSMT4" ShapeID="_x0000_i1053" DrawAspect="Content" ObjectID="_1544979462" r:id="rId63"/>
               </w:object>
             </w:r>
           </w:p>
@@ -1293,10 +1295,10 @@
                 <w:position w:val="-98"/>
               </w:rPr>
               <w:object w:dxaOrig="2299" w:dyaOrig="2079">
-                <v:shape id="_x0000_i1055" type="#_x0000_t75" style="width:115.45pt;height:100.55pt" o:ole="">
+                <v:shape id="_x0000_i1054" type="#_x0000_t75" style="width:115.45pt;height:100.55pt" o:ole="">
                   <v:imagedata r:id="rId64" o:title=""/>
                 </v:shape>
-                <o:OLEObject Type="Embed" ProgID="Equation.DSMT4" ShapeID="_x0000_i1055" DrawAspect="Content" ObjectID="_1488556511" r:id="rId65"/>
+                <o:OLEObject Type="Embed" ProgID="Equation.DSMT4" ShapeID="_x0000_i1054" DrawAspect="Content" ObjectID="_1544979463" r:id="rId65"/>
               </w:object>
             </w:r>
           </w:p>
@@ -1320,10 +1322,10 @@
                 <w:position w:val="-98"/>
               </w:rPr>
               <w:object w:dxaOrig="2720" w:dyaOrig="2079">
-                <v:shape id="_x0000_i1056" type="#_x0000_t75" style="width:136.55pt;height:100.55pt" o:ole="">
+                <v:shape id="_x0000_i1055" type="#_x0000_t75" style="width:136.35pt;height:100.55pt" o:ole="">
                   <v:imagedata r:id="rId66" o:title=""/>
                 </v:shape>
-                <o:OLEObject Type="Embed" ProgID="Equation.DSMT4" ShapeID="_x0000_i1056" DrawAspect="Content" ObjectID="_1488556512" r:id="rId67"/>
+                <o:OLEObject Type="Embed" ProgID="Equation.DSMT4" ShapeID="_x0000_i1055" DrawAspect="Content" ObjectID="_1544979464" r:id="rId67"/>
               </w:object>
             </w:r>
           </w:p>
@@ -1343,10 +1345,10 @@
             </w:pPr>
             <w:r>
               <w:object w:dxaOrig="3500" w:dyaOrig="2280">
-                <v:shape id="_x0000_i1057" type="#_x0000_t75" style="width:172.55pt;height:115.45pt" o:ole="">
+                <v:shape id="_x0000_i1056" type="#_x0000_t75" style="width:172.55pt;height:115.45pt" o:ole="">
                   <v:imagedata r:id="rId68" o:title=""/>
                 </v:shape>
-                <o:OLEObject Type="Embed" ProgID="Equation.DSMT4" ShapeID="_x0000_i1057" DrawAspect="Content" ObjectID="_1488556513" r:id="rId69"/>
+                <o:OLEObject Type="Embed" ProgID="Equation.DSMT4" ShapeID="_x0000_i1056" DrawAspect="Content" ObjectID="_1544979465" r:id="rId69"/>
               </w:object>
             </w:r>
           </w:p>
@@ -1394,10 +1396,10 @@
                 <w:position w:val="-64"/>
               </w:rPr>
               <w:object w:dxaOrig="1780" w:dyaOrig="1400">
-                <v:shape id="_x0000_i1058" type="#_x0000_t75" style="width:86.25pt;height:1in" o:ole="">
+                <v:shape id="_x0000_i1057" type="#_x0000_t75" style="width:86.1pt;height:1in" o:ole="">
                   <v:imagedata r:id="rId70" o:title=""/>
                 </v:shape>
-                <o:OLEObject Type="Embed" ProgID="Equation.DSMT4" ShapeID="_x0000_i1058" DrawAspect="Content" ObjectID="_1488556514" r:id="rId71"/>
+                <o:OLEObject Type="Embed" ProgID="Equation.DSMT4" ShapeID="_x0000_i1057" DrawAspect="Content" ObjectID="_1544979466" r:id="rId71"/>
               </w:object>
             </w:r>
           </w:p>
@@ -1418,10 +1420,10 @@
             </w:pPr>
             <w:r>
               <w:object w:dxaOrig="3100" w:dyaOrig="1400">
-                <v:shape id="_x0000_i1059" type="#_x0000_t75" style="width:150.8pt;height:64.55pt" o:ole="">
+                <v:shape id="_x0000_i1058" type="#_x0000_t75" style="width:150.85pt;height:64.35pt" o:ole="">
                   <v:imagedata r:id="rId72" o:title=""/>
                 </v:shape>
-                <o:OLEObject Type="Embed" ProgID="Equation.DSMT4" ShapeID="_x0000_i1059" DrawAspect="Content" ObjectID="_1488556515" r:id="rId73"/>
+                <o:OLEObject Type="Embed" ProgID="Equation.DSMT4" ShapeID="_x0000_i1058" DrawAspect="Content" ObjectID="_1544979467" r:id="rId73"/>
               </w:object>
             </w:r>
           </w:p>
@@ -1441,10 +1443,10 @@
             </w:pPr>
             <w:r>
               <w:object w:dxaOrig="3860" w:dyaOrig="1600">
-                <v:shape id="_x0000_i1060" type="#_x0000_t75" style="width:194.25pt;height:79.45pt" o:ole="">
+                <v:shape id="_x0000_i1059" type="#_x0000_t75" style="width:194.3pt;height:79.25pt" o:ole="">
                   <v:imagedata r:id="rId74" o:title=""/>
                 </v:shape>
-                <o:OLEObject Type="Embed" ProgID="Equation.DSMT4" ShapeID="_x0000_i1060" DrawAspect="Content" ObjectID="_1488556516" r:id="rId75"/>
+                <o:OLEObject Type="Embed" ProgID="Equation.DSMT4" ShapeID="_x0000_i1059" DrawAspect="Content" ObjectID="_1544979468" r:id="rId75"/>
               </w:object>
             </w:r>
           </w:p>
@@ -1492,10 +1494,10 @@
                 <w:position w:val="-60"/>
               </w:rPr>
               <w:object w:dxaOrig="2480" w:dyaOrig="1420">
-                <v:shape id="_x0000_i1061" type="#_x0000_t75" style="width:122.25pt;height:1in" o:ole="">
+                <v:shape id="_x0000_i1060" type="#_x0000_t75" style="width:122.3pt;height:1in" o:ole="">
                   <v:imagedata r:id="rId76" o:title=""/>
                 </v:shape>
-                <o:OLEObject Type="Embed" ProgID="Equation.DSMT4" ShapeID="_x0000_i1061" DrawAspect="Content" ObjectID="_1488556517" r:id="rId77"/>
+                <o:OLEObject Type="Embed" ProgID="Equation.DSMT4" ShapeID="_x0000_i1060" DrawAspect="Content" ObjectID="_1544979469" r:id="rId77"/>
               </w:object>
             </w:r>
           </w:p>
@@ -1519,10 +1521,10 @@
                 <w:position w:val="-134"/>
               </w:rPr>
               <w:object w:dxaOrig="3140" w:dyaOrig="2120">
-                <v:shape id="_x0000_i1062" type="#_x0000_t75" style="width:158.25pt;height:100.55pt" o:ole="">
+                <v:shape id="_x0000_i1061" type="#_x0000_t75" style="width:158.1pt;height:100.55pt" o:ole="">
                   <v:imagedata r:id="rId78" o:title=""/>
                 </v:shape>
-                <o:OLEObject Type="Embed" ProgID="Equation.DSMT4" ShapeID="_x0000_i1062" DrawAspect="Content" ObjectID="_1488556518" r:id="rId79"/>
+                <o:OLEObject Type="Embed" ProgID="Equation.DSMT4" ShapeID="_x0000_i1061" DrawAspect="Content" ObjectID="_1544979470" r:id="rId79"/>
               </w:object>
             </w:r>
           </w:p>
@@ -1545,20 +1547,17 @@
                 <w:position w:val="-154"/>
               </w:rPr>
               <w:object w:dxaOrig="3860" w:dyaOrig="2299">
-                <v:shape id="_x0000_i1063" type="#_x0000_t75" style="width:194.25pt;height:115.45pt" o:ole="">
+                <v:shape id="_x0000_i1062" type="#_x0000_t75" style="width:194.3pt;height:115.45pt" o:ole="">
                   <v:imagedata r:id="rId80" o:title=""/>
                 </v:shape>
-                <o:OLEObject Type="Embed" ProgID="Equation.DSMT4" ShapeID="_x0000_i1063" DrawAspect="Content" ObjectID="_1488556519" r:id="rId81"/>
+                <o:OLEObject Type="Embed" ProgID="Equation.DSMT4" ShapeID="_x0000_i1062" DrawAspect="Content" ObjectID="_1544979471" r:id="rId81"/>
               </w:object>
             </w:r>
           </w:p>
         </w:tc>
       </w:tr>
     </w:tbl>
-    <w:p>
-      <w:bookmarkStart w:id="0" w:name="_GoBack"/>
-      <w:bookmarkEnd w:id="0"/>
-    </w:p>
+    <w:p/>
     <w:sectPr>
       <w:pgSz w:w="11907" w:h="16839" w:code="9"/>
       <w:pgMar w:top="1417" w:right="1417" w:bottom="1417" w:left="1417" w:header="708" w:footer="708" w:gutter="0"/>

</xml_diff>